<commit_message>
minor fix in report 2
</commit_message>
<xml_diff>
--- a/docs/Report 2.docx
+++ b/docs/Report 2.docx
@@ -184,8 +184,6 @@
           <w:szCs w:val="32"/>
         </w:rPr>
       </w:pPr>
-      <w:bookmarkStart w:id="0" w:name="_GoBack"/>
-      <w:bookmarkEnd w:id="0"/>
       <w:r>
         <w:rPr>
           <w:b/>
@@ -229,8 +227,8 @@
         </w:sectPr>
       </w:pPr>
     </w:p>
+    <w:bookmarkStart w:id="0" w:name="_Toc509961606" w:displacedByCustomXml="next"/>
     <w:bookmarkStart w:id="1" w:name="_Toc510016498" w:displacedByCustomXml="next"/>
-    <w:bookmarkStart w:id="2" w:name="_Toc509961606" w:displacedByCustomXml="next"/>
     <w:sdt>
       <w:sdtPr>
         <w:rPr>
@@ -5729,8 +5727,8 @@
       <w:pPr>
         <w:pStyle w:val="Heading1"/>
       </w:pPr>
-      <w:bookmarkStart w:id="3" w:name="_Toc511156507"/>
-      <w:bookmarkStart w:id="4" w:name="_Toc511159174"/>
+      <w:bookmarkStart w:id="2" w:name="_Toc511156507"/>
+      <w:bookmarkStart w:id="3" w:name="_Toc511159174"/>
       <w:r>
         <w:rPr>
           <w:rFonts w:hint="eastAsia"/>
@@ -5738,311 +5736,311 @@
         <w:lastRenderedPageBreak/>
         <w:t>프로그램 개요</w:t>
       </w:r>
+      <w:bookmarkEnd w:id="1"/>
+      <w:bookmarkEnd w:id="0"/>
       <w:bookmarkEnd w:id="2"/>
-      <w:bookmarkEnd w:id="1"/>
       <w:bookmarkEnd w:id="3"/>
+    </w:p>
+    <w:p>
+      <w:pPr>
+        <w:autoSpaceDE w:val="0"/>
+        <w:autoSpaceDN w:val="0"/>
+        <w:spacing w:line="240" w:lineRule="auto"/>
+      </w:pPr>
+      <w:r>
+        <w:rPr>
+          <w:rFonts w:hint="eastAsia"/>
+        </w:rPr>
+        <w:t xml:space="preserve">이번 프로젝트의 최종 목표는 </w:t>
+      </w:r>
+      <w:r>
+        <w:t xml:space="preserve">Linux OS </w:t>
+      </w:r>
+      <w:r>
+        <w:rPr>
+          <w:rFonts w:hint="eastAsia"/>
+        </w:rPr>
+        <w:t xml:space="preserve">상에서 </w:t>
+      </w:r>
+      <w:r>
+        <w:t>C</w:t>
+      </w:r>
+      <w:r>
+        <w:rPr>
+          <w:rFonts w:hint="eastAsia"/>
+        </w:rPr>
+        <w:t xml:space="preserve"> 표준 라이브러리 함수를 기반으로</w:t>
+      </w:r>
+      <w:r>
+        <w:t xml:space="preserve"> SIC/XE </w:t>
+      </w:r>
+      <w:r>
+        <w:rPr>
+          <w:rFonts w:hint="eastAsia"/>
+        </w:rPr>
+        <w:t>가상 머신을</w:t>
+      </w:r>
+      <w:r>
+        <w:t xml:space="preserve"> </w:t>
+      </w:r>
+      <w:r>
+        <w:rPr>
+          <w:rFonts w:hint="eastAsia"/>
+        </w:rPr>
+        <w:t>구현하는 것</w:t>
+      </w:r>
+      <w:r>
+        <w:rPr>
+          <w:rFonts w:hint="eastAsia"/>
+        </w:rPr>
+        <w:t>입니</w:t>
+      </w:r>
+      <w:r>
+        <w:rPr>
+          <w:rFonts w:hint="eastAsia"/>
+        </w:rPr>
+        <w:t>다.</w:t>
+      </w:r>
+      <w:r>
+        <w:t xml:space="preserve"> </w:t>
+      </w:r>
+      <w:r>
+        <w:rPr>
+          <w:rFonts w:hint="eastAsia"/>
+        </w:rPr>
+        <w:t>저번</w:t>
+      </w:r>
+      <w:r>
+        <w:rPr>
+          <w:rFonts w:hint="eastAsia"/>
+        </w:rPr>
+        <w:t xml:space="preserve"> </w:t>
+      </w:r>
+      <w:r>
+        <w:rPr>
+          <w:rFonts w:hint="eastAsia"/>
+        </w:rPr>
+        <w:t>프로젝트에서는</w:t>
+      </w:r>
+      <w:r>
+        <w:t xml:space="preserve"> </w:t>
+      </w:r>
+      <w:r>
+        <w:rPr>
+          <w:rFonts w:hint="eastAsia"/>
+        </w:rPr>
+        <w:t>명령어 입출력,</w:t>
+      </w:r>
+      <w:r>
+        <w:t xml:space="preserve"> </w:t>
+      </w:r>
+      <w:r>
+        <w:rPr>
+          <w:rFonts w:hint="eastAsia"/>
+        </w:rPr>
+        <w:t>메모리 조작 및 출력,</w:t>
+      </w:r>
+      <w:r>
+        <w:t xml:space="preserve"> </w:t>
+      </w:r>
+      <w:r>
+        <w:rPr>
+          <w:rFonts w:hint="eastAsia"/>
+        </w:rPr>
+        <w:t>그리고</w:t>
+      </w:r>
+      <w:r>
+        <w:t xml:space="preserve"> </w:t>
+      </w:r>
+      <w:r>
+        <w:rPr>
+          <w:rFonts w:hint="eastAsia"/>
+        </w:rPr>
+        <w:t>연산자</w:t>
+      </w:r>
+      <w:r>
+        <w:t xml:space="preserve"> mnemonic</w:t>
+      </w:r>
+      <w:r>
+        <w:rPr>
+          <w:rFonts w:hint="eastAsia"/>
+        </w:rPr>
+        <w:t xml:space="preserve">을 </w:t>
+      </w:r>
+      <w:r>
+        <w:t xml:space="preserve">opcode </w:t>
+      </w:r>
+      <w:r>
+        <w:rPr>
+          <w:rFonts w:hint="eastAsia"/>
+        </w:rPr>
+        <w:t>값으로</w:t>
+      </w:r>
+      <w:r>
+        <w:t xml:space="preserve"> </w:t>
+      </w:r>
+      <w:r>
+        <w:rPr>
+          <w:rFonts w:hint="eastAsia"/>
+        </w:rPr>
+        <w:t>변환하는 테이블 등</w:t>
+      </w:r>
+      <w:r>
+        <w:t xml:space="preserve"> SIC/XE</w:t>
+      </w:r>
+      <w:r>
+        <w:rPr>
+          <w:rFonts w:hint="eastAsia"/>
+        </w:rPr>
+        <w:t xml:space="preserve"> 가상 머신의 기반이 되는</w:t>
+      </w:r>
+      <w:r>
+        <w:t xml:space="preserve"> </w:t>
+      </w:r>
+      <w:r>
+        <w:rPr>
+          <w:rFonts w:hint="eastAsia"/>
+        </w:rPr>
+        <w:t xml:space="preserve">요소들을 </w:t>
+      </w:r>
+      <w:r>
+        <w:rPr>
+          <w:rFonts w:hint="eastAsia"/>
+        </w:rPr>
+        <w:t>구현했습니다.</w:t>
+      </w:r>
+    </w:p>
+    <w:p>
+      <w:pPr>
+        <w:autoSpaceDE w:val="0"/>
+        <w:autoSpaceDN w:val="0"/>
+        <w:spacing w:line="240" w:lineRule="auto"/>
+      </w:pPr>
+      <w:r>
+        <w:rPr>
+          <w:rFonts w:hint="eastAsia"/>
+        </w:rPr>
+        <w:t>이번 프로젝트에서는 그것의 연장선 상에서</w:t>
+      </w:r>
+      <w:r>
+        <w:t xml:space="preserve"> SIC/XE</w:t>
+      </w:r>
+      <w:r>
+        <w:rPr>
+          <w:rFonts w:hint="eastAsia"/>
+        </w:rPr>
+        <w:t xml:space="preserve"> 아키텍쳐의</w:t>
+      </w:r>
+      <w:r>
+        <w:t xml:space="preserve"> </w:t>
+      </w:r>
+      <w:r>
+        <w:rPr>
+          <w:rFonts w:hint="eastAsia"/>
+        </w:rPr>
+        <w:t>어셈블리 파일을</w:t>
+      </w:r>
+      <w:r>
+        <w:t xml:space="preserve"> </w:t>
+      </w:r>
+      <w:r>
+        <w:rPr>
+          <w:rFonts w:hint="eastAsia"/>
+        </w:rPr>
+        <w:t xml:space="preserve">컴파일해서 </w:t>
+      </w:r>
+      <w:r>
+        <w:t>lst</w:t>
+      </w:r>
+      <w:r>
+        <w:rPr>
+          <w:rFonts w:hint="eastAsia"/>
+        </w:rPr>
+        <w:t>와 obj</w:t>
+      </w:r>
+      <w:r>
+        <w:t xml:space="preserve"> </w:t>
+      </w:r>
+      <w:r>
+        <w:rPr>
+          <w:rFonts w:hint="eastAsia"/>
+        </w:rPr>
+        <w:t>파일을 생성하는 명령어와</w:t>
+      </w:r>
+      <w:r>
+        <w:t xml:space="preserve"> </w:t>
+      </w:r>
+      <w:r>
+        <w:rPr>
+          <w:rFonts w:hint="eastAsia"/>
+        </w:rPr>
+        <w:t xml:space="preserve">그 결과 만들어진 </w:t>
+      </w:r>
+      <w:r>
+        <w:t>symbol table</w:t>
+      </w:r>
+      <w:r>
+        <w:rPr>
+          <w:rFonts w:hint="eastAsia"/>
+        </w:rPr>
+        <w:t>을</w:t>
+      </w:r>
+      <w:r>
+        <w:t xml:space="preserve"> </w:t>
+      </w:r>
+      <w:r>
+        <w:rPr>
+          <w:rFonts w:hint="eastAsia"/>
+        </w:rPr>
+        <w:t>출력하거나</w:t>
+      </w:r>
+      <w:r>
+        <w:t xml:space="preserve"> </w:t>
+      </w:r>
+      <w:r>
+        <w:rPr>
+          <w:rFonts w:hint="eastAsia"/>
+        </w:rPr>
+        <w:t>asm, lst, obj</w:t>
+      </w:r>
+      <w:r>
+        <w:t xml:space="preserve"> </w:t>
+      </w:r>
+      <w:r>
+        <w:rPr>
+          <w:rFonts w:hint="eastAsia"/>
+        </w:rPr>
+        <w:t>등의 파일을 출력하는 명령어를 구현했습니다.</w:t>
+      </w:r>
+    </w:p>
+    <w:p>
+      <w:pPr>
+        <w:pStyle w:val="Heading1"/>
+      </w:pPr>
+      <w:bookmarkStart w:id="4" w:name="_Toc509961607"/>
+      <w:bookmarkStart w:id="5" w:name="_Toc510016499"/>
+      <w:bookmarkStart w:id="6" w:name="_Toc511156508"/>
+      <w:bookmarkStart w:id="7" w:name="_Toc511159175"/>
+      <w:r>
+        <w:rPr>
+          <w:rFonts w:hint="eastAsia"/>
+        </w:rPr>
+        <w:t>프로그램 설명</w:t>
+      </w:r>
       <w:bookmarkEnd w:id="4"/>
-    </w:p>
-    <w:p>
-      <w:pPr>
-        <w:autoSpaceDE w:val="0"/>
-        <w:autoSpaceDN w:val="0"/>
-        <w:spacing w:line="240" w:lineRule="auto"/>
-      </w:pPr>
-      <w:r>
-        <w:rPr>
-          <w:rFonts w:hint="eastAsia"/>
-        </w:rPr>
-        <w:t xml:space="preserve">이번 프로젝트의 최종 목표는 </w:t>
-      </w:r>
-      <w:r>
-        <w:t xml:space="preserve">Linux OS </w:t>
-      </w:r>
-      <w:r>
-        <w:rPr>
-          <w:rFonts w:hint="eastAsia"/>
-        </w:rPr>
-        <w:t xml:space="preserve">상에서 </w:t>
-      </w:r>
-      <w:r>
-        <w:t>C</w:t>
-      </w:r>
-      <w:r>
-        <w:rPr>
-          <w:rFonts w:hint="eastAsia"/>
-        </w:rPr>
-        <w:t xml:space="preserve"> 표준 라이브러리 함수를 기반으로</w:t>
-      </w:r>
-      <w:r>
-        <w:t xml:space="preserve"> SIC/XE </w:t>
-      </w:r>
-      <w:r>
-        <w:rPr>
-          <w:rFonts w:hint="eastAsia"/>
-        </w:rPr>
-        <w:t>가상 머신을</w:t>
-      </w:r>
-      <w:r>
-        <w:t xml:space="preserve"> </w:t>
-      </w:r>
-      <w:r>
-        <w:rPr>
-          <w:rFonts w:hint="eastAsia"/>
-        </w:rPr>
-        <w:t>구현하는 것</w:t>
-      </w:r>
-      <w:r>
-        <w:rPr>
-          <w:rFonts w:hint="eastAsia"/>
-        </w:rPr>
-        <w:t>입니</w:t>
-      </w:r>
-      <w:r>
-        <w:rPr>
-          <w:rFonts w:hint="eastAsia"/>
-        </w:rPr>
-        <w:t>다.</w:t>
-      </w:r>
-      <w:r>
-        <w:t xml:space="preserve"> </w:t>
-      </w:r>
-      <w:r>
-        <w:rPr>
-          <w:rFonts w:hint="eastAsia"/>
-        </w:rPr>
-        <w:t>저번</w:t>
-      </w:r>
-      <w:r>
-        <w:rPr>
-          <w:rFonts w:hint="eastAsia"/>
-        </w:rPr>
-        <w:t xml:space="preserve"> </w:t>
-      </w:r>
-      <w:r>
-        <w:rPr>
-          <w:rFonts w:hint="eastAsia"/>
-        </w:rPr>
-        <w:t>프로젝트에서는</w:t>
-      </w:r>
-      <w:r>
-        <w:t xml:space="preserve"> </w:t>
-      </w:r>
-      <w:r>
-        <w:rPr>
-          <w:rFonts w:hint="eastAsia"/>
-        </w:rPr>
-        <w:t>명령어 입출력,</w:t>
-      </w:r>
-      <w:r>
-        <w:t xml:space="preserve"> </w:t>
-      </w:r>
-      <w:r>
-        <w:rPr>
-          <w:rFonts w:hint="eastAsia"/>
-        </w:rPr>
-        <w:t>메모리 조작 및 출력,</w:t>
-      </w:r>
-      <w:r>
-        <w:t xml:space="preserve"> </w:t>
-      </w:r>
-      <w:r>
-        <w:rPr>
-          <w:rFonts w:hint="eastAsia"/>
-        </w:rPr>
-        <w:t>그리고</w:t>
-      </w:r>
-      <w:r>
-        <w:t xml:space="preserve"> </w:t>
-      </w:r>
-      <w:r>
-        <w:rPr>
-          <w:rFonts w:hint="eastAsia"/>
-        </w:rPr>
-        <w:t>연산자</w:t>
-      </w:r>
-      <w:r>
-        <w:t xml:space="preserve"> mnemonic</w:t>
-      </w:r>
-      <w:r>
-        <w:rPr>
-          <w:rFonts w:hint="eastAsia"/>
-        </w:rPr>
-        <w:t xml:space="preserve">을 </w:t>
-      </w:r>
-      <w:r>
-        <w:t xml:space="preserve">opcode </w:t>
-      </w:r>
-      <w:r>
-        <w:rPr>
-          <w:rFonts w:hint="eastAsia"/>
-        </w:rPr>
-        <w:t>값으로</w:t>
-      </w:r>
-      <w:r>
-        <w:t xml:space="preserve"> </w:t>
-      </w:r>
-      <w:r>
-        <w:rPr>
-          <w:rFonts w:hint="eastAsia"/>
-        </w:rPr>
-        <w:t>변환하는 테이블 등</w:t>
-      </w:r>
-      <w:r>
-        <w:t xml:space="preserve"> SIC/XE</w:t>
-      </w:r>
-      <w:r>
-        <w:rPr>
-          <w:rFonts w:hint="eastAsia"/>
-        </w:rPr>
-        <w:t xml:space="preserve"> 가상 머신의 기반이 되는</w:t>
-      </w:r>
-      <w:r>
-        <w:t xml:space="preserve"> </w:t>
-      </w:r>
-      <w:r>
-        <w:rPr>
-          <w:rFonts w:hint="eastAsia"/>
-        </w:rPr>
-        <w:t xml:space="preserve">요소들을 </w:t>
-      </w:r>
-      <w:r>
-        <w:rPr>
-          <w:rFonts w:hint="eastAsia"/>
-        </w:rPr>
-        <w:t>구현했습니다.</w:t>
-      </w:r>
-    </w:p>
-    <w:p>
-      <w:pPr>
-        <w:autoSpaceDE w:val="0"/>
-        <w:autoSpaceDN w:val="0"/>
-        <w:spacing w:line="240" w:lineRule="auto"/>
-      </w:pPr>
-      <w:r>
-        <w:rPr>
-          <w:rFonts w:hint="eastAsia"/>
-        </w:rPr>
-        <w:t>이번 프로젝트에서는 그것의 연장선 상에서</w:t>
-      </w:r>
-      <w:r>
-        <w:t xml:space="preserve"> SIC/XE</w:t>
-      </w:r>
-      <w:r>
-        <w:rPr>
-          <w:rFonts w:hint="eastAsia"/>
-        </w:rPr>
-        <w:t xml:space="preserve"> 아키텍쳐의</w:t>
-      </w:r>
-      <w:r>
-        <w:t xml:space="preserve"> </w:t>
-      </w:r>
-      <w:r>
-        <w:rPr>
-          <w:rFonts w:hint="eastAsia"/>
-        </w:rPr>
-        <w:t>어셈블리 파일을</w:t>
-      </w:r>
-      <w:r>
-        <w:t xml:space="preserve"> </w:t>
-      </w:r>
-      <w:r>
-        <w:rPr>
-          <w:rFonts w:hint="eastAsia"/>
-        </w:rPr>
-        <w:t xml:space="preserve">컴파일해서 </w:t>
-      </w:r>
-      <w:r>
-        <w:t>lst</w:t>
-      </w:r>
-      <w:r>
-        <w:rPr>
-          <w:rFonts w:hint="eastAsia"/>
-        </w:rPr>
-        <w:t>와 obj</w:t>
-      </w:r>
-      <w:r>
-        <w:t xml:space="preserve"> </w:t>
-      </w:r>
-      <w:r>
-        <w:rPr>
-          <w:rFonts w:hint="eastAsia"/>
-        </w:rPr>
-        <w:t>파일을 생성하는 명령어와</w:t>
-      </w:r>
-      <w:r>
-        <w:t xml:space="preserve"> </w:t>
-      </w:r>
-      <w:r>
-        <w:rPr>
-          <w:rFonts w:hint="eastAsia"/>
-        </w:rPr>
-        <w:t xml:space="preserve">그 결과 만들어진 </w:t>
-      </w:r>
-      <w:r>
-        <w:t>symbol table</w:t>
-      </w:r>
-      <w:r>
-        <w:rPr>
-          <w:rFonts w:hint="eastAsia"/>
-        </w:rPr>
-        <w:t>을</w:t>
-      </w:r>
-      <w:r>
-        <w:t xml:space="preserve"> </w:t>
-      </w:r>
-      <w:r>
-        <w:rPr>
-          <w:rFonts w:hint="eastAsia"/>
-        </w:rPr>
-        <w:t>출력하거나</w:t>
-      </w:r>
-      <w:r>
-        <w:t xml:space="preserve"> </w:t>
-      </w:r>
-      <w:r>
-        <w:rPr>
-          <w:rFonts w:hint="eastAsia"/>
-        </w:rPr>
-        <w:t>asm, lst, obj</w:t>
-      </w:r>
-      <w:r>
-        <w:t xml:space="preserve"> </w:t>
-      </w:r>
-      <w:r>
-        <w:rPr>
-          <w:rFonts w:hint="eastAsia"/>
-        </w:rPr>
-        <w:t>등의 파일을 출력하는 명령어를 구현했습니다.</w:t>
-      </w:r>
-    </w:p>
-    <w:p>
-      <w:pPr>
-        <w:pStyle w:val="Heading1"/>
-      </w:pPr>
-      <w:bookmarkStart w:id="5" w:name="_Toc509961607"/>
-      <w:bookmarkStart w:id="6" w:name="_Toc510016499"/>
-      <w:bookmarkStart w:id="7" w:name="_Toc511156508"/>
-      <w:bookmarkStart w:id="8" w:name="_Toc511159175"/>
-      <w:r>
-        <w:rPr>
-          <w:rFonts w:hint="eastAsia"/>
-        </w:rPr>
-        <w:t>프로그램 설명</w:t>
-      </w:r>
       <w:bookmarkEnd w:id="5"/>
       <w:bookmarkEnd w:id="6"/>
       <w:bookmarkEnd w:id="7"/>
-      <w:bookmarkEnd w:id="8"/>
     </w:p>
     <w:p>
       <w:pPr>
         <w:pStyle w:val="Heading2"/>
         <w:spacing w:line="240" w:lineRule="auto"/>
       </w:pPr>
-      <w:bookmarkStart w:id="9" w:name="_Toc509961608"/>
-      <w:bookmarkStart w:id="10" w:name="_Toc510016500"/>
-      <w:bookmarkStart w:id="11" w:name="_Toc511156509"/>
-      <w:bookmarkStart w:id="12" w:name="_Toc511159176"/>
+      <w:bookmarkStart w:id="8" w:name="_Toc509961608"/>
+      <w:bookmarkStart w:id="9" w:name="_Toc510016500"/>
+      <w:bookmarkStart w:id="10" w:name="_Toc511156509"/>
+      <w:bookmarkStart w:id="11" w:name="_Toc511159176"/>
       <w:r>
         <w:t>M</w:t>
       </w:r>
@@ -6052,49 +6050,49 @@
         </w:rPr>
         <w:t>ain 함수</w:t>
       </w:r>
+      <w:bookmarkEnd w:id="8"/>
       <w:bookmarkEnd w:id="9"/>
       <w:bookmarkEnd w:id="10"/>
       <w:bookmarkEnd w:id="11"/>
+    </w:p>
+    <w:p>
+      <w:pPr>
+        <w:pStyle w:val="Heading3"/>
+      </w:pPr>
+      <w:bookmarkStart w:id="12" w:name="_Toc511156510"/>
+      <w:bookmarkStart w:id="13" w:name="_Toc511159177"/>
+      <w:r>
+        <w:t xml:space="preserve">ParsedCommand </w:t>
+      </w:r>
+      <w:r>
+        <w:t>[parse</w:t>
+      </w:r>
+      <w:r>
+        <w:t xml:space="preserve">r.h] </w:t>
+      </w:r>
+      <w:r>
+        <w:rPr>
+          <w:rFonts w:hint="eastAsia"/>
+        </w:rPr>
+        <w:t xml:space="preserve">및 </w:t>
+      </w:r>
+      <w:r>
+        <w:t>Interpreter</w:t>
+      </w:r>
+      <w:r>
+        <w:t xml:space="preserve"> [interpreter.h]</w:t>
+      </w:r>
+      <w:r>
+        <w:t xml:space="preserve"> </w:t>
+      </w:r>
+      <w:r>
+        <w:rPr>
+          <w:rFonts w:hint="eastAsia"/>
+        </w:rPr>
+        <w:t>모듈</w:t>
+      </w:r>
       <w:bookmarkEnd w:id="12"/>
-    </w:p>
-    <w:p>
-      <w:pPr>
-        <w:pStyle w:val="Heading3"/>
-      </w:pPr>
-      <w:bookmarkStart w:id="13" w:name="_Toc511156510"/>
-      <w:bookmarkStart w:id="14" w:name="_Toc511159177"/>
-      <w:r>
-        <w:t xml:space="preserve">ParsedCommand </w:t>
-      </w:r>
-      <w:r>
-        <w:t>[parse</w:t>
-      </w:r>
-      <w:r>
-        <w:t xml:space="preserve">r.h] </w:t>
-      </w:r>
-      <w:r>
-        <w:rPr>
-          <w:rFonts w:hint="eastAsia"/>
-        </w:rPr>
-        <w:t xml:space="preserve">및 </w:t>
-      </w:r>
-      <w:r>
-        <w:t>Interpreter</w:t>
-      </w:r>
-      <w:r>
-        <w:t xml:space="preserve"> [interpreter.h]</w:t>
-      </w:r>
-      <w:r>
-        <w:t xml:space="preserve"> </w:t>
-      </w:r>
-      <w:r>
-        <w:rPr>
-          <w:rFonts w:hint="eastAsia"/>
-        </w:rPr>
-        <w:t>모듈</w:t>
-      </w:r>
       <w:bookmarkEnd w:id="13"/>
-      <w:bookmarkEnd w:id="14"/>
     </w:p>
     <w:p>
       <w:pPr>
@@ -6279,8 +6277,8 @@
       <w:pPr>
         <w:pStyle w:val="Heading3"/>
       </w:pPr>
-      <w:bookmarkStart w:id="15" w:name="_Toc511156511"/>
-      <w:bookmarkStart w:id="16" w:name="_Toc511159178"/>
+      <w:bookmarkStart w:id="14" w:name="_Toc511156511"/>
+      <w:bookmarkStart w:id="15" w:name="_Toc511159178"/>
       <w:r>
         <w:rPr>
           <w:rFonts w:hint="eastAsia"/>
@@ -6308,8 +6306,8 @@
         </w:rPr>
         <w:t>설명</w:t>
       </w:r>
+      <w:bookmarkEnd w:id="14"/>
       <w:bookmarkEnd w:id="15"/>
-      <w:bookmarkEnd w:id="16"/>
     </w:p>
     <w:p>
       <w:pPr>
@@ -6589,7 +6587,25 @@
         <w:rPr>
           <w:rFonts w:hint="eastAsia"/>
         </w:rPr>
-        <w:t xml:space="preserve"> 함수를 호추랗여, 입력을 명령어와 인자로</w:t>
+        <w:t xml:space="preserve"> 함수를 </w:t>
+      </w:r>
+      <w:r>
+        <w:rPr>
+          <w:rFonts w:hint="eastAsia"/>
+        </w:rPr>
+        <w:t>호출</w:t>
+      </w:r>
+      <w:r>
+        <w:rPr>
+          <w:rFonts w:hint="eastAsia"/>
+        </w:rPr>
+        <w:t>하</w:t>
+      </w:r>
+      <w:r>
+        <w:rPr>
+          <w:rFonts w:hint="eastAsia"/>
+        </w:rPr>
+        <w:t>여, 입력을 명령어와 인자로</w:t>
       </w:r>
       <w:r>
         <w:t xml:space="preserve"> </w:t>
@@ -6677,8 +6693,8 @@
       <w:pPr>
         <w:pStyle w:val="Heading3"/>
       </w:pPr>
-      <w:bookmarkStart w:id="17" w:name="_Toc511156512"/>
-      <w:bookmarkStart w:id="18" w:name="_Toc511159179"/>
+      <w:bookmarkStart w:id="16" w:name="_Toc511156512"/>
+      <w:bookmarkStart w:id="17" w:name="_Toc511159179"/>
       <w:r>
         <w:lastRenderedPageBreak/>
         <w:t>Flow</w:t>
@@ -6692,8 +6708,8 @@
       <w:r>
         <w:t>hart</w:t>
       </w:r>
+      <w:bookmarkEnd w:id="16"/>
       <w:bookmarkEnd w:id="17"/>
-      <w:bookmarkEnd w:id="18"/>
     </w:p>
     <w:p>
       <w:pPr>
@@ -6761,10 +6777,10 @@
         <w:pStyle w:val="Heading2"/>
         <w:spacing w:line="240" w:lineRule="auto"/>
       </w:pPr>
-      <w:bookmarkStart w:id="19" w:name="_Toc511156513"/>
+      <w:bookmarkStart w:id="18" w:name="_Toc511156513"/>
+      <w:bookmarkStart w:id="19" w:name="_Toc511159180"/>
       <w:bookmarkStart w:id="20" w:name="_Toc509961609"/>
       <w:bookmarkStart w:id="21" w:name="_Toc510016501"/>
-      <w:bookmarkStart w:id="22" w:name="_Toc511159180"/>
       <w:r>
         <w:t xml:space="preserve">Assemble </w:t>
       </w:r>
@@ -6774,26 +6790,26 @@
         </w:rPr>
         <w:t>명령 처리</w:t>
       </w:r>
+      <w:bookmarkEnd w:id="18"/>
       <w:bookmarkEnd w:id="19"/>
+    </w:p>
+    <w:p>
+      <w:pPr>
+        <w:pStyle w:val="Heading3"/>
+      </w:pPr>
+      <w:bookmarkStart w:id="22" w:name="_Toc511156514"/>
+      <w:bookmarkStart w:id="23" w:name="_Toc511159181"/>
+      <w:r>
+        <w:t xml:space="preserve">Assemble.h, asm_helper.h </w:t>
+      </w:r>
+      <w:r>
+        <w:rPr>
+          <w:rFonts w:hint="eastAsia"/>
+        </w:rPr>
+        <w:t>모듈</w:t>
+      </w:r>
       <w:bookmarkEnd w:id="22"/>
-    </w:p>
-    <w:p>
-      <w:pPr>
-        <w:pStyle w:val="Heading3"/>
-      </w:pPr>
-      <w:bookmarkStart w:id="23" w:name="_Toc511156514"/>
-      <w:bookmarkStart w:id="24" w:name="_Toc511159181"/>
-      <w:r>
-        <w:t xml:space="preserve">Assemble.h, asm_helper.h </w:t>
-      </w:r>
-      <w:r>
-        <w:rPr>
-          <w:rFonts w:hint="eastAsia"/>
-        </w:rPr>
-        <w:t>모듈</w:t>
-      </w:r>
       <w:bookmarkEnd w:id="23"/>
-      <w:bookmarkEnd w:id="24"/>
     </w:p>
     <w:p>
       <w:pPr>
@@ -6960,8 +6976,8 @@
       <w:pPr>
         <w:pStyle w:val="Heading3"/>
       </w:pPr>
-      <w:bookmarkStart w:id="25" w:name="_Toc511156515"/>
-      <w:bookmarkStart w:id="26" w:name="_Toc511159182"/>
+      <w:bookmarkStart w:id="24" w:name="_Toc511156515"/>
+      <w:bookmarkStart w:id="25" w:name="_Toc511159182"/>
       <w:r>
         <w:rPr>
           <w:rFonts w:hint="eastAsia"/>
@@ -6977,8 +6993,8 @@
         </w:rPr>
         <w:t>명령 처리 구조</w:t>
       </w:r>
+      <w:bookmarkEnd w:id="24"/>
       <w:bookmarkEnd w:id="25"/>
-      <w:bookmarkEnd w:id="26"/>
     </w:p>
     <w:p>
       <w:pPr>
@@ -7573,7 +7589,7 @@
       <w:pPr>
         <w:pStyle w:val="Heading3"/>
       </w:pPr>
-      <w:bookmarkStart w:id="27" w:name="_Toc511159183"/>
+      <w:bookmarkStart w:id="26" w:name="_Toc511159183"/>
       <w:r>
         <w:t xml:space="preserve">Flowchart: Assemble </w:t>
       </w:r>
@@ -7583,7 +7599,7 @@
         </w:rPr>
         <w:t>전체 과정</w:t>
       </w:r>
-      <w:bookmarkEnd w:id="27"/>
+      <w:bookmarkEnd w:id="26"/>
     </w:p>
     <w:p>
       <w:pPr>
@@ -7643,7 +7659,7 @@
       <w:pPr>
         <w:pStyle w:val="Heading3"/>
       </w:pPr>
-      <w:bookmarkStart w:id="28" w:name="_Toc511159184"/>
+      <w:bookmarkStart w:id="27" w:name="_Toc511159184"/>
       <w:r>
         <w:lastRenderedPageBreak/>
         <w:t xml:space="preserve">Flowchart: Assemble </w:t>
@@ -7663,7 +7679,7 @@
         </w:rPr>
         <w:t>과정</w:t>
       </w:r>
-      <w:bookmarkEnd w:id="28"/>
+      <w:bookmarkEnd w:id="27"/>
     </w:p>
     <w:p>
       <w:pPr>
@@ -7723,8 +7739,8 @@
       <w:pPr>
         <w:pStyle w:val="Heading3"/>
       </w:pPr>
-      <w:bookmarkStart w:id="29" w:name="_Toc511156516"/>
-      <w:bookmarkStart w:id="30" w:name="_Toc511159185"/>
+      <w:bookmarkStart w:id="28" w:name="_Toc511156516"/>
+      <w:bookmarkStart w:id="29" w:name="_Toc511159185"/>
       <w:r>
         <w:t>Asm_helper.h</w:t>
       </w:r>
@@ -7740,8 +7756,8 @@
         </w:rPr>
         <w:t>의 활용</w:t>
       </w:r>
+      <w:bookmarkEnd w:id="28"/>
       <w:bookmarkEnd w:id="29"/>
-      <w:bookmarkEnd w:id="30"/>
     </w:p>
     <w:p>
       <w:pPr>
@@ -7920,8 +7936,8 @@
       <w:pPr>
         <w:pStyle w:val="Heading1"/>
       </w:pPr>
-      <w:bookmarkStart w:id="31" w:name="_Toc511156517"/>
-      <w:bookmarkStart w:id="32" w:name="_Toc511159186"/>
+      <w:bookmarkStart w:id="30" w:name="_Toc511156517"/>
+      <w:bookmarkStart w:id="31" w:name="_Toc511159186"/>
       <w:r>
         <w:rPr>
           <w:rFonts w:hint="eastAsia"/>
@@ -7930,8 +7946,8 @@
       </w:r>
       <w:bookmarkEnd w:id="20"/>
       <w:bookmarkEnd w:id="21"/>
+      <w:bookmarkEnd w:id="30"/>
       <w:bookmarkEnd w:id="31"/>
-      <w:bookmarkEnd w:id="32"/>
     </w:p>
     <w:p>
       <w:pPr>
@@ -8462,17 +8478,17 @@
         <w:pStyle w:val="Heading2"/>
         <w:spacing w:line="240" w:lineRule="auto"/>
       </w:pPr>
-      <w:bookmarkStart w:id="33" w:name="_Toc509961610"/>
-      <w:bookmarkStart w:id="34" w:name="_Toc510016502"/>
-      <w:bookmarkStart w:id="35" w:name="_Toc511156518"/>
-      <w:bookmarkStart w:id="36" w:name="_Toc511159187"/>
+      <w:bookmarkStart w:id="32" w:name="_Toc509961610"/>
+      <w:bookmarkStart w:id="33" w:name="_Toc510016502"/>
+      <w:bookmarkStart w:id="34" w:name="_Toc511156518"/>
+      <w:bookmarkStart w:id="35" w:name="_Toc511159187"/>
       <w:r>
         <w:t>dir [dir.h]</w:t>
       </w:r>
+      <w:bookmarkEnd w:id="32"/>
       <w:bookmarkEnd w:id="33"/>
       <w:bookmarkEnd w:id="34"/>
       <w:bookmarkEnd w:id="35"/>
-      <w:bookmarkEnd w:id="36"/>
     </w:p>
     <w:p>
       <w:pPr>
@@ -8509,10 +8525,10 @@
         </w:numPr>
         <w:ind w:left="1077"/>
       </w:pPr>
-      <w:bookmarkStart w:id="37" w:name="_Toc509961611"/>
-      <w:bookmarkStart w:id="38" w:name="_Toc510016503"/>
-      <w:bookmarkStart w:id="39" w:name="_Toc511156519"/>
-      <w:bookmarkStart w:id="40" w:name="_Toc511159188"/>
+      <w:bookmarkStart w:id="36" w:name="_Toc509961611"/>
+      <w:bookmarkStart w:id="37" w:name="_Toc510016503"/>
+      <w:bookmarkStart w:id="38" w:name="_Toc511156519"/>
+      <w:bookmarkStart w:id="39" w:name="_Toc511159188"/>
       <w:r>
         <w:rPr>
           <w:rFonts w:hint="eastAsia"/>
@@ -8531,10 +8547,10 @@
         </w:rPr>
         <w:t xml:space="preserve"> 설명</w:t>
       </w:r>
+      <w:bookmarkEnd w:id="36"/>
       <w:bookmarkEnd w:id="37"/>
       <w:bookmarkEnd w:id="38"/>
       <w:bookmarkEnd w:id="39"/>
-      <w:bookmarkEnd w:id="40"/>
     </w:p>
     <w:p>
       <w:pPr>
@@ -8593,17 +8609,17 @@
         <w:pStyle w:val="Heading2"/>
         <w:spacing w:line="240" w:lineRule="auto"/>
       </w:pPr>
-      <w:bookmarkStart w:id="41" w:name="_Toc509961612"/>
-      <w:bookmarkStart w:id="42" w:name="_Toc510016504"/>
-      <w:bookmarkStart w:id="43" w:name="_Toc511156520"/>
-      <w:bookmarkStart w:id="44" w:name="_Toc511159189"/>
+      <w:bookmarkStart w:id="40" w:name="_Toc509961612"/>
+      <w:bookmarkStart w:id="41" w:name="_Toc510016504"/>
+      <w:bookmarkStart w:id="42" w:name="_Toc511156520"/>
+      <w:bookmarkStart w:id="43" w:name="_Toc511159189"/>
       <w:r>
         <w:t>hashtable [hashtable.h]</w:t>
       </w:r>
+      <w:bookmarkEnd w:id="40"/>
       <w:bookmarkEnd w:id="41"/>
       <w:bookmarkEnd w:id="42"/>
       <w:bookmarkEnd w:id="43"/>
-      <w:bookmarkEnd w:id="44"/>
     </w:p>
     <w:p>
       <w:pPr>
@@ -8671,20 +8687,20 @@
       <w:pPr>
         <w:pStyle w:val="Heading3"/>
       </w:pPr>
-      <w:bookmarkStart w:id="45" w:name="_Toc509961613"/>
-      <w:bookmarkStart w:id="46" w:name="_Toc510016505"/>
-      <w:bookmarkStart w:id="47" w:name="_Toc511156521"/>
-      <w:bookmarkStart w:id="48" w:name="_Toc511159190"/>
+      <w:bookmarkStart w:id="44" w:name="_Toc509961613"/>
+      <w:bookmarkStart w:id="45" w:name="_Toc510016505"/>
+      <w:bookmarkStart w:id="46" w:name="_Toc511156521"/>
+      <w:bookmarkStart w:id="47" w:name="_Toc511159190"/>
       <w:r>
         <w:rPr>
           <w:rFonts w:hint="eastAsia"/>
         </w:rPr>
         <w:t>함수 설명</w:t>
       </w:r>
+      <w:bookmarkEnd w:id="44"/>
       <w:bookmarkEnd w:id="45"/>
       <w:bookmarkEnd w:id="46"/>
       <w:bookmarkEnd w:id="47"/>
-      <w:bookmarkEnd w:id="48"/>
     </w:p>
     <w:p>
       <w:pPr>
@@ -9078,17 +9094,17 @@
         <w:pStyle w:val="Heading2"/>
         <w:spacing w:line="240" w:lineRule="auto"/>
       </w:pPr>
-      <w:bookmarkStart w:id="49" w:name="_Toc509961614"/>
-      <w:bookmarkStart w:id="50" w:name="_Toc510016506"/>
-      <w:bookmarkStart w:id="51" w:name="_Toc511156522"/>
-      <w:bookmarkStart w:id="52" w:name="_Toc511159191"/>
+      <w:bookmarkStart w:id="48" w:name="_Toc509961614"/>
+      <w:bookmarkStart w:id="49" w:name="_Toc510016506"/>
+      <w:bookmarkStart w:id="50" w:name="_Toc511156522"/>
+      <w:bookmarkStart w:id="51" w:name="_Toc511159191"/>
       <w:r>
         <w:t>help [help.h]</w:t>
       </w:r>
+      <w:bookmarkEnd w:id="48"/>
       <w:bookmarkEnd w:id="49"/>
       <w:bookmarkEnd w:id="50"/>
       <w:bookmarkEnd w:id="51"/>
-      <w:bookmarkEnd w:id="52"/>
     </w:p>
     <w:p>
       <w:pPr>
@@ -9117,20 +9133,20 @@
       <w:pPr>
         <w:pStyle w:val="Heading3"/>
       </w:pPr>
-      <w:bookmarkStart w:id="53" w:name="_Toc509961615"/>
-      <w:bookmarkStart w:id="54" w:name="_Toc510016507"/>
-      <w:bookmarkStart w:id="55" w:name="_Toc511156523"/>
-      <w:bookmarkStart w:id="56" w:name="_Toc511159192"/>
+      <w:bookmarkStart w:id="52" w:name="_Toc509961615"/>
+      <w:bookmarkStart w:id="53" w:name="_Toc510016507"/>
+      <w:bookmarkStart w:id="54" w:name="_Toc511156523"/>
+      <w:bookmarkStart w:id="55" w:name="_Toc511159192"/>
       <w:r>
         <w:rPr>
           <w:rFonts w:hint="eastAsia"/>
         </w:rPr>
         <w:t>함수 설명</w:t>
       </w:r>
+      <w:bookmarkEnd w:id="52"/>
       <w:bookmarkEnd w:id="53"/>
       <w:bookmarkEnd w:id="54"/>
       <w:bookmarkEnd w:id="55"/>
-      <w:bookmarkEnd w:id="56"/>
     </w:p>
     <w:p>
       <w:pPr>
@@ -9171,17 +9187,17 @@
         <w:pStyle w:val="Heading2"/>
         <w:spacing w:line="240" w:lineRule="auto"/>
       </w:pPr>
-      <w:bookmarkStart w:id="57" w:name="_Toc509961616"/>
-      <w:bookmarkStart w:id="58" w:name="_Toc510016508"/>
-      <w:bookmarkStart w:id="59" w:name="_Toc511156524"/>
-      <w:bookmarkStart w:id="60" w:name="_Toc511159193"/>
+      <w:bookmarkStart w:id="56" w:name="_Toc509961616"/>
+      <w:bookmarkStart w:id="57" w:name="_Toc510016508"/>
+      <w:bookmarkStart w:id="58" w:name="_Toc511156524"/>
+      <w:bookmarkStart w:id="59" w:name="_Toc511159193"/>
       <w:r>
         <w:t>history [history.h]</w:t>
       </w:r>
+      <w:bookmarkEnd w:id="56"/>
       <w:bookmarkEnd w:id="57"/>
       <w:bookmarkEnd w:id="58"/>
       <w:bookmarkEnd w:id="59"/>
-      <w:bookmarkEnd w:id="60"/>
     </w:p>
     <w:p>
       <w:pPr>
@@ -9306,20 +9322,20 @@
       <w:pPr>
         <w:pStyle w:val="Heading3"/>
       </w:pPr>
-      <w:bookmarkStart w:id="61" w:name="_Toc509961617"/>
-      <w:bookmarkStart w:id="62" w:name="_Toc510016509"/>
-      <w:bookmarkStart w:id="63" w:name="_Toc511156525"/>
-      <w:bookmarkStart w:id="64" w:name="_Toc511159194"/>
+      <w:bookmarkStart w:id="60" w:name="_Toc509961617"/>
+      <w:bookmarkStart w:id="61" w:name="_Toc510016509"/>
+      <w:bookmarkStart w:id="62" w:name="_Toc511156525"/>
+      <w:bookmarkStart w:id="63" w:name="_Toc511159194"/>
       <w:r>
         <w:rPr>
           <w:rFonts w:hint="eastAsia"/>
         </w:rPr>
         <w:t>함수 설명</w:t>
       </w:r>
+      <w:bookmarkEnd w:id="60"/>
       <w:bookmarkEnd w:id="61"/>
       <w:bookmarkEnd w:id="62"/>
       <w:bookmarkEnd w:id="63"/>
-      <w:bookmarkEnd w:id="64"/>
     </w:p>
     <w:p>
       <w:pPr>
@@ -9661,17 +9677,17 @@
       <w:pPr>
         <w:pStyle w:val="Heading2"/>
       </w:pPr>
-      <w:bookmarkStart w:id="65" w:name="_Toc509961618"/>
-      <w:bookmarkStart w:id="66" w:name="_Toc510016510"/>
-      <w:bookmarkStart w:id="67" w:name="_Toc511156526"/>
-      <w:bookmarkStart w:id="68" w:name="_Toc511159195"/>
+      <w:bookmarkStart w:id="64" w:name="_Toc509961618"/>
+      <w:bookmarkStart w:id="65" w:name="_Toc510016510"/>
+      <w:bookmarkStart w:id="66" w:name="_Toc511156526"/>
+      <w:bookmarkStart w:id="67" w:name="_Toc511159195"/>
       <w:r>
         <w:t>memory [memory.h]</w:t>
       </w:r>
+      <w:bookmarkEnd w:id="64"/>
       <w:bookmarkEnd w:id="65"/>
       <w:bookmarkEnd w:id="66"/>
       <w:bookmarkEnd w:id="67"/>
-      <w:bookmarkEnd w:id="68"/>
     </w:p>
     <w:p>
       <w:pPr>
@@ -9763,20 +9779,20 @@
       <w:pPr>
         <w:pStyle w:val="Heading3"/>
       </w:pPr>
-      <w:bookmarkStart w:id="69" w:name="_Toc509961619"/>
-      <w:bookmarkStart w:id="70" w:name="_Toc510016511"/>
-      <w:bookmarkStart w:id="71" w:name="_Toc511156527"/>
-      <w:bookmarkStart w:id="72" w:name="_Toc511159196"/>
+      <w:bookmarkStart w:id="68" w:name="_Toc509961619"/>
+      <w:bookmarkStart w:id="69" w:name="_Toc510016511"/>
+      <w:bookmarkStart w:id="70" w:name="_Toc511156527"/>
+      <w:bookmarkStart w:id="71" w:name="_Toc511159196"/>
       <w:r>
         <w:rPr>
           <w:rFonts w:hint="eastAsia"/>
         </w:rPr>
         <w:t>함수 설명</w:t>
       </w:r>
+      <w:bookmarkEnd w:id="68"/>
       <w:bookmarkEnd w:id="69"/>
       <w:bookmarkEnd w:id="70"/>
       <w:bookmarkEnd w:id="71"/>
-      <w:bookmarkEnd w:id="72"/>
     </w:p>
     <w:p>
       <w:pPr>
@@ -10471,49 +10487,49 @@
         <w:pStyle w:val="Heading2"/>
         <w:spacing w:line="240" w:lineRule="auto"/>
       </w:pPr>
-      <w:bookmarkStart w:id="73" w:name="_Toc511156528"/>
-      <w:bookmarkStart w:id="74" w:name="_Toc511159197"/>
+      <w:bookmarkStart w:id="72" w:name="_Toc511156528"/>
+      <w:bookmarkStart w:id="73" w:name="_Toc511159197"/>
       <w:r>
         <w:t>asm_helper.h</w:t>
       </w:r>
+      <w:bookmarkEnd w:id="72"/>
       <w:bookmarkEnd w:id="73"/>
+    </w:p>
+    <w:p>
+      <w:pPr>
+        <w:ind w:left="720"/>
+      </w:pPr>
+      <w:r>
+        <w:t>This module helps assemble.h with the extrenuous assembly process of asm</w:t>
+      </w:r>
+    </w:p>
+    <w:p>
+      <w:pPr>
+        <w:ind w:left="720"/>
+      </w:pPr>
+      <w:r>
+        <w:t>files. Why? Because there are just too many functions and too much code. In a nutshell, this is our assembly process:</w:t>
+      </w:r>
+    </w:p>
+    <w:p>
+      <w:pPr>
+        <w:ind w:left="720"/>
+      </w:pPr>
+      <w:r>
+        <w:t>Read the assembly file, process it and save the translated SIC/XE code as a TranslationUnit. Invidiual SIC/XE statements are saved within a TranslationUnit as a linked-list of SicStatement's - which contain all the information needed to generate the .lst and .obj files.</w:t>
+      </w:r>
+    </w:p>
+    <w:p>
+      <w:pPr>
+        <w:pStyle w:val="Heading3"/>
+      </w:pPr>
+      <w:bookmarkStart w:id="74" w:name="_Toc511156529"/>
+      <w:bookmarkStart w:id="75" w:name="_Toc511159198"/>
+      <w:r>
+        <w:t>Function Explanations</w:t>
+      </w:r>
       <w:bookmarkEnd w:id="74"/>
-    </w:p>
-    <w:p>
-      <w:pPr>
-        <w:ind w:left="720"/>
-      </w:pPr>
-      <w:r>
-        <w:t>This module helps assemble.h with the extrenuous assembly process of asm</w:t>
-      </w:r>
-    </w:p>
-    <w:p>
-      <w:pPr>
-        <w:ind w:left="720"/>
-      </w:pPr>
-      <w:r>
-        <w:t>files. Why? Because there are just too many functions and too much code. In a nutshell, this is our assembly process:</w:t>
-      </w:r>
-    </w:p>
-    <w:p>
-      <w:pPr>
-        <w:ind w:left="720"/>
-      </w:pPr>
-      <w:r>
-        <w:t>Read the assembly file, process it and save the translated SIC/XE code as a TranslationUnit. Invidiual SIC/XE statements are saved within a TranslationUnit as a linked-list of SicStatement's - which contain all the information needed to generate the .lst and .obj files.</w:t>
-      </w:r>
-    </w:p>
-    <w:p>
-      <w:pPr>
-        <w:pStyle w:val="Heading3"/>
-      </w:pPr>
-      <w:bookmarkStart w:id="75" w:name="_Toc511156529"/>
-      <w:bookmarkStart w:id="76" w:name="_Toc511159198"/>
-      <w:r>
-        <w:t>Function Explanations</w:t>
-      </w:r>
       <w:bookmarkEnd w:id="75"/>
-      <w:bookmarkEnd w:id="76"/>
     </w:p>
     <w:p>
       <w:pPr>
@@ -10790,13 +10806,13 @@
       <w:pPr>
         <w:pStyle w:val="Heading2"/>
       </w:pPr>
-      <w:bookmarkStart w:id="77" w:name="_Toc511156530"/>
-      <w:bookmarkStart w:id="78" w:name="_Toc511159199"/>
+      <w:bookmarkStart w:id="76" w:name="_Toc511156530"/>
+      <w:bookmarkStart w:id="77" w:name="_Toc511159199"/>
       <w:r>
         <w:t>assemble.h</w:t>
       </w:r>
+      <w:bookmarkEnd w:id="76"/>
       <w:bookmarkEnd w:id="77"/>
-      <w:bookmarkEnd w:id="78"/>
     </w:p>
     <w:p>
       <w:pPr>
@@ -10841,13 +10857,13 @@
       <w:pPr>
         <w:pStyle w:val="Heading3"/>
       </w:pPr>
-      <w:bookmarkStart w:id="79" w:name="_Toc511156531"/>
-      <w:bookmarkStart w:id="80" w:name="_Toc511159200"/>
+      <w:bookmarkStart w:id="78" w:name="_Toc511156531"/>
+      <w:bookmarkStart w:id="79" w:name="_Toc511159200"/>
       <w:r>
         <w:t>Function Explanations</w:t>
       </w:r>
+      <w:bookmarkEnd w:id="78"/>
       <w:bookmarkEnd w:id="79"/>
-      <w:bookmarkEnd w:id="80"/>
     </w:p>
     <w:p>
       <w:pPr>
@@ -11044,13 +11060,13 @@
       <w:pPr>
         <w:pStyle w:val="Heading2"/>
       </w:pPr>
-      <w:bookmarkStart w:id="81" w:name="_Toc511156532"/>
-      <w:bookmarkStart w:id="82" w:name="_Toc511159201"/>
+      <w:bookmarkStart w:id="80" w:name="_Toc511156532"/>
+      <w:bookmarkStart w:id="81" w:name="_Toc511159201"/>
       <w:r>
         <w:t>file.h</w:t>
       </w:r>
+      <w:bookmarkEnd w:id="80"/>
       <w:bookmarkEnd w:id="81"/>
-      <w:bookmarkEnd w:id="82"/>
     </w:p>
     <w:p>
       <w:pPr>
@@ -11067,13 +11083,13 @@
       <w:pPr>
         <w:pStyle w:val="Heading3"/>
       </w:pPr>
-      <w:bookmarkStart w:id="83" w:name="_Toc511156533"/>
-      <w:bookmarkStart w:id="84" w:name="_Toc511159202"/>
+      <w:bookmarkStart w:id="82" w:name="_Toc511156533"/>
+      <w:bookmarkStart w:id="83" w:name="_Toc511159202"/>
       <w:r>
         <w:t>Function Explanations</w:t>
       </w:r>
+      <w:bookmarkEnd w:id="82"/>
       <w:bookmarkEnd w:id="83"/>
-      <w:bookmarkEnd w:id="84"/>
     </w:p>
     <w:p>
       <w:pPr>
@@ -11117,13 +11133,13 @@
       <w:pPr>
         <w:pStyle w:val="Heading2"/>
       </w:pPr>
-      <w:bookmarkStart w:id="85" w:name="_Toc511156534"/>
-      <w:bookmarkStart w:id="86" w:name="_Toc511159203"/>
+      <w:bookmarkStart w:id="84" w:name="_Toc511156534"/>
+      <w:bookmarkStart w:id="85" w:name="_Toc511159203"/>
       <w:r>
         <w:t>generic_dict</w:t>
       </w:r>
+      <w:bookmarkEnd w:id="84"/>
       <w:bookmarkEnd w:id="85"/>
-      <w:bookmarkEnd w:id="86"/>
     </w:p>
     <w:p>
       <w:pPr>
@@ -11137,20 +11153,32 @@
       </w:r>
       <w:r>
         <w:lastRenderedPageBreak/>
-        <w:t>references, pointed by void pointers. To implement a dictionary that holds a custom type, just typedef Dict to the dictionary of that type (like typedef Dict StringDict;) and wrap the  following dictionary functions to handle that type. All of the hash table related gizmo's are implemented within this module!</w:t>
+        <w:t xml:space="preserve">references, pointed by void pointers. To implement a dictionary that holds a custom type, just typedef Dict to the dictionary of that type (like typedef Dict StringDict;) and wrap </w:t>
+      </w:r>
+      <w:r>
+        <w:t>the following</w:t>
+      </w:r>
+      <w:r>
+        <w:t xml:space="preserve"> dictionary functions to handle that type. All of the hash table related </w:t>
+      </w:r>
+      <w:r>
+        <w:t>gizmos</w:t>
+      </w:r>
+      <w:r>
+        <w:t xml:space="preserve"> are implemented within this module!</w:t>
       </w:r>
     </w:p>
     <w:p>
       <w:pPr>
         <w:pStyle w:val="Heading3"/>
       </w:pPr>
-      <w:bookmarkStart w:id="87" w:name="_Toc511156535"/>
-      <w:bookmarkStart w:id="88" w:name="_Toc511159204"/>
+      <w:bookmarkStart w:id="86" w:name="_Toc511156535"/>
+      <w:bookmarkStart w:id="87" w:name="_Toc511159204"/>
       <w:r>
         <w:t>Function Explanations</w:t>
       </w:r>
+      <w:bookmarkEnd w:id="86"/>
       <w:bookmarkEnd w:id="87"/>
-      <w:bookmarkEnd w:id="88"/>
     </w:p>
     <w:p>
       <w:pPr>
@@ -11187,7 +11215,19 @@
         <w:ind w:left="1077"/>
       </w:pPr>
       <w:r>
-        <w:t>Frees the dictonary structure, and frees the invidiuals values of your custom type using a custom free function (that you provide ;)</w:t>
+        <w:t xml:space="preserve">Frees the </w:t>
+      </w:r>
+      <w:r>
+        <w:t>dictionary</w:t>
+      </w:r>
+      <w:r>
+        <w:t xml:space="preserve"> structure, and frees the </w:t>
+      </w:r>
+      <w:r>
+        <w:t>individual</w:t>
+      </w:r>
+      <w:r>
+        <w:t xml:space="preserve"> values of your custom type using a custom free function (that you provide ;)</w:t>
       </w:r>
     </w:p>
     <w:p>
@@ -11225,7 +11265,13 @@
         <w:ind w:left="1077"/>
       </w:pPr>
       <w:r>
-        <w:t>Finds a value cooresponing to *key* within *dict*. If found, it is assigned to *value.</w:t>
+        <w:t xml:space="preserve">Finds a value </w:t>
+      </w:r>
+      <w:r>
+        <w:t>corresponding</w:t>
+      </w:r>
+      <w:r>
+        <w:t xml:space="preserve"> to *key* within *dict*. If found, it is assigned to *value.</w:t>
       </w:r>
     </w:p>
     <w:p>
@@ -11533,14 +11579,14 @@
       <w:pPr>
         <w:pStyle w:val="Heading2"/>
       </w:pPr>
-      <w:bookmarkStart w:id="89" w:name="_Toc511156536"/>
-      <w:bookmarkStart w:id="90" w:name="_Toc511159205"/>
+      <w:bookmarkStart w:id="88" w:name="_Toc511156536"/>
+      <w:bookmarkStart w:id="89" w:name="_Toc511159205"/>
       <w:r>
         <w:lastRenderedPageBreak/>
         <w:t>interpreter.h</w:t>
       </w:r>
+      <w:bookmarkEnd w:id="88"/>
       <w:bookmarkEnd w:id="89"/>
-      <w:bookmarkEnd w:id="90"/>
     </w:p>
     <w:p>
       <w:pPr>
@@ -11557,13 +11603,13 @@
       <w:pPr>
         <w:pStyle w:val="Heading3"/>
       </w:pPr>
-      <w:bookmarkStart w:id="91" w:name="_Toc511156537"/>
-      <w:bookmarkStart w:id="92" w:name="_Toc511159206"/>
+      <w:bookmarkStart w:id="90" w:name="_Toc511156537"/>
+      <w:bookmarkStart w:id="91" w:name="_Toc511159206"/>
       <w:r>
         <w:t>Usage</w:t>
       </w:r>
+      <w:bookmarkEnd w:id="90"/>
       <w:bookmarkEnd w:id="91"/>
-      <w:bookmarkEnd w:id="92"/>
     </w:p>
     <w:p>
       <w:pPr>
@@ -11584,20 +11630,26 @@
         <w:ind w:left="1077"/>
       </w:pPr>
       <w:r>
-        <w:t>Once you've set up the Interpreter, you can let the Interpreter interpret  the user's command (converted to ParsedCommand). Just call the function interpret(Interpreter ip, ParsedCommand pc), and the appropriate function will be called with the user's arguments.</w:t>
+        <w:t xml:space="preserve">Once you've set up the Interpreter, you can let the Interpreter </w:t>
+      </w:r>
+      <w:r>
+        <w:t>interpret the</w:t>
+      </w:r>
+      <w:r>
+        <w:t xml:space="preserve"> user's command (converted to ParsedCommand). Just call the function interpret(Interpreter ip, ParsedCommand pc), and the appropriate function will be called with the user's arguments.</w:t>
       </w:r>
     </w:p>
     <w:p>
       <w:pPr>
         <w:pStyle w:val="Heading3"/>
       </w:pPr>
-      <w:bookmarkStart w:id="93" w:name="_Toc511156538"/>
-      <w:bookmarkStart w:id="94" w:name="_Toc511159207"/>
+      <w:bookmarkStart w:id="92" w:name="_Toc511156538"/>
+      <w:bookmarkStart w:id="93" w:name="_Toc511159207"/>
       <w:r>
         <w:t>Function Explanations</w:t>
       </w:r>
+      <w:bookmarkEnd w:id="92"/>
       <w:bookmarkEnd w:id="93"/>
-      <w:bookmarkEnd w:id="94"/>
     </w:p>
     <w:p>
       <w:pPr>
@@ -11709,134 +11761,143 @@
       <w:pPr>
         <w:pStyle w:val="Heading2"/>
       </w:pPr>
-      <w:bookmarkStart w:id="95" w:name="_Toc511156539"/>
-      <w:bookmarkStart w:id="96" w:name="_Toc511159208"/>
+      <w:bookmarkStart w:id="94" w:name="_Toc511156539"/>
+      <w:bookmarkStart w:id="95" w:name="_Toc511159208"/>
       <w:r>
         <w:lastRenderedPageBreak/>
         <w:t>parser.h</w:t>
       </w:r>
+      <w:bookmarkEnd w:id="94"/>
       <w:bookmarkEnd w:id="95"/>
+    </w:p>
+    <w:p>
+      <w:pPr>
+        <w:ind w:left="720"/>
+      </w:pPr>
+      <w:r>
+        <w:t>This module</w:t>
+      </w:r>
+      <w:r>
+        <w:t xml:space="preserve"> provides the definition of struct _ParsedCommand which stores invidiual tokens (command + arguments) of a user's command. It also provides the parse_command function that automatically parses a user command string and generates a ParsedCommand struct.</w:t>
+      </w:r>
+    </w:p>
+    <w:p>
+      <w:pPr>
+        <w:ind w:left="720"/>
+      </w:pPr>
+      <w:r>
+        <w:t>Terminology</w:t>
+      </w:r>
+    </w:p>
+    <w:p>
+      <w:pPr>
+        <w:ind w:left="720"/>
+      </w:pPr>
+      <w:r>
+        <w:t>command: the original one-line string inputted by user</w:t>
+      </w:r>
+    </w:p>
+    <w:p>
+      <w:pPr>
+        <w:ind w:left="720"/>
+      </w:pPr>
+      <w:r>
+        <w:t>token: each word within command</w:t>
+      </w:r>
+    </w:p>
+    <w:p>
+      <w:pPr>
+        <w:ind w:left="720"/>
+      </w:pPr>
+      <w:r>
+        <w:t>operator: the actual "command word" part of the command</w:t>
+      </w:r>
+    </w:p>
+    <w:p>
+      <w:pPr>
+        <w:ind w:left="720"/>
+      </w:pPr>
+      <w:r>
+        <w:t>argument: the arguments to the operation. (all tokens excluding operation)</w:t>
+      </w:r>
+    </w:p>
+    <w:p>
+      <w:pPr>
+        <w:pStyle w:val="Heading3"/>
+      </w:pPr>
+      <w:bookmarkStart w:id="96" w:name="_Toc511156540"/>
+      <w:bookmarkStart w:id="97" w:name="_Toc511159209"/>
+      <w:r>
+        <w:t>Function Explanations</w:t>
+      </w:r>
       <w:bookmarkEnd w:id="96"/>
-    </w:p>
-    <w:p>
-      <w:pPr>
-        <w:ind w:left="720"/>
-      </w:pPr>
-      <w:r>
-        <w:t>This modules provides the definition of struct _ParsedCommand which stores invidiual tokens (command + arguments) of a user's command. It also provides the parse_command function that automatically parses a user command string and generates a ParsedCommand struct.</w:t>
-      </w:r>
-    </w:p>
-    <w:p>
-      <w:pPr>
-        <w:ind w:left="720"/>
-      </w:pPr>
-      <w:r>
-        <w:t>Terminology</w:t>
-      </w:r>
-    </w:p>
-    <w:p>
-      <w:pPr>
-        <w:ind w:left="720"/>
-      </w:pPr>
-      <w:r>
-        <w:t>command: the original one-line string inputted by user</w:t>
-      </w:r>
-    </w:p>
-    <w:p>
-      <w:pPr>
-        <w:ind w:left="720"/>
-      </w:pPr>
-      <w:r>
-        <w:t>token: each word within command</w:t>
-      </w:r>
-    </w:p>
-    <w:p>
-      <w:pPr>
-        <w:ind w:left="720"/>
-      </w:pPr>
-      <w:r>
-        <w:t>operator: the actual "command word" part of the command</w:t>
-      </w:r>
-    </w:p>
-    <w:p>
-      <w:pPr>
-        <w:ind w:left="720"/>
-      </w:pPr>
-      <w:r>
-        <w:t>argument: the arguments to the operation. (all tokens excluding operation)</w:t>
-      </w:r>
-    </w:p>
-    <w:p>
-      <w:pPr>
-        <w:pStyle w:val="Heading3"/>
-      </w:pPr>
-      <w:bookmarkStart w:id="97" w:name="_Toc511156540"/>
-      <w:bookmarkStart w:id="98" w:name="_Toc511159209"/>
-      <w:r>
-        <w:t>Function Explanations</w:t>
-      </w:r>
       <w:bookmarkEnd w:id="97"/>
+    </w:p>
+    <w:p>
+      <w:pPr>
+        <w:pStyle w:val="CodeDefinition"/>
+      </w:pPr>
+      <w:r>
+        <w:t>ParsedCommand *parse_command(char *command, int *error_code);</w:t>
+      </w:r>
+    </w:p>
+    <w:p>
+      <w:pPr>
+        <w:ind w:left="1077"/>
+      </w:pPr>
+      <w:r>
+        <w:t>Generate and return ParsedCommand from a user input string (*command*).</w:t>
+      </w:r>
+    </w:p>
+    <w:p>
+      <w:pPr>
+        <w:ind w:left="1077"/>
+      </w:pPr>
+      <w:r>
+        <w:t>On parse fail, save error code in *error_code* and return NULL.</w:t>
+      </w:r>
+    </w:p>
+    <w:p>
+      <w:pPr>
+        <w:ind w:left="1077"/>
+      </w:pPr>
+      <w:r>
+        <w:t>Note that this ParsedCommand is dynamically allocated.</w:t>
+      </w:r>
+    </w:p>
+    <w:p>
+      <w:pPr>
+        <w:pStyle w:val="CodeDefinition"/>
+      </w:pPr>
+      <w:r>
+        <w:t>void free_parsed_command(ParsedCommand *parsed);</w:t>
+      </w:r>
+    </w:p>
+    <w:p>
+      <w:pPr>
+        <w:ind w:left="357" w:firstLine="720"/>
+      </w:pPr>
+      <w:r>
+        <w:t xml:space="preserve">Deallocate the </w:t>
+      </w:r>
+      <w:r>
+        <w:t>given</w:t>
+      </w:r>
+      <w:r>
+        <w:t xml:space="preserve"> ParsedCommand</w:t>
+      </w:r>
+    </w:p>
+    <w:p>
+      <w:pPr>
+        <w:pStyle w:val="Heading2"/>
+      </w:pPr>
+      <w:bookmarkStart w:id="98" w:name="_Toc511156541"/>
+      <w:bookmarkStart w:id="99" w:name="_Toc511159210"/>
+      <w:r>
+        <w:t>register.h</w:t>
+      </w:r>
       <w:bookmarkEnd w:id="98"/>
-    </w:p>
-    <w:p>
-      <w:pPr>
-        <w:pStyle w:val="CodeDefinition"/>
-      </w:pPr>
-      <w:r>
-        <w:t>ParsedCommand *parse_command(char *command, int *error_code);</w:t>
-      </w:r>
-    </w:p>
-    <w:p>
-      <w:pPr>
-        <w:ind w:left="1077"/>
-      </w:pPr>
-      <w:r>
-        <w:t>Generate and return ParsedCommand from a user input string (*command*).</w:t>
-      </w:r>
-    </w:p>
-    <w:p>
-      <w:pPr>
-        <w:ind w:left="1077"/>
-      </w:pPr>
-      <w:r>
-        <w:t>On parse fail, save error code in *error_code* and return NULL.</w:t>
-      </w:r>
-    </w:p>
-    <w:p>
-      <w:pPr>
-        <w:ind w:left="1077"/>
-      </w:pPr>
-      <w:r>
-        <w:t>Note that this ParsedCommand is dynamically allocated.</w:t>
-      </w:r>
-    </w:p>
-    <w:p>
-      <w:pPr>
-        <w:pStyle w:val="CodeDefinition"/>
-      </w:pPr>
-      <w:r>
-        <w:t>void free_parsed_command(ParsedCommand *parsed);</w:t>
-      </w:r>
-    </w:p>
-    <w:p>
-      <w:pPr>
-        <w:ind w:left="357" w:firstLine="720"/>
-      </w:pPr>
-      <w:r>
-        <w:t>Deallocate the givne ParsedCommand</w:t>
-      </w:r>
-    </w:p>
-    <w:p>
-      <w:pPr>
-        <w:pStyle w:val="Heading2"/>
-      </w:pPr>
-      <w:bookmarkStart w:id="99" w:name="_Toc511156541"/>
-      <w:bookmarkStart w:id="100" w:name="_Toc511159210"/>
-      <w:r>
-        <w:t>register.h</w:t>
-      </w:r>
       <w:bookmarkEnd w:id="99"/>
-      <w:bookmarkEnd w:id="100"/>
     </w:p>
     <w:p>
       <w:pPr>
@@ -11853,13 +11914,13 @@
       <w:pPr>
         <w:pStyle w:val="Heading3"/>
       </w:pPr>
-      <w:bookmarkStart w:id="101" w:name="_Toc511156542"/>
-      <w:bookmarkStart w:id="102" w:name="_Toc511159211"/>
+      <w:bookmarkStart w:id="100" w:name="_Toc511156542"/>
+      <w:bookmarkStart w:id="101" w:name="_Toc511159211"/>
       <w:r>
         <w:t>Function Explanations</w:t>
       </w:r>
+      <w:bookmarkEnd w:id="100"/>
       <w:bookmarkEnd w:id="101"/>
-      <w:bookmarkEnd w:id="102"/>
     </w:p>
     <w:p>
       <w:pPr>
@@ -11887,13 +11948,13 @@
       <w:pPr>
         <w:pStyle w:val="Heading2"/>
       </w:pPr>
-      <w:bookmarkStart w:id="103" w:name="_Toc511156543"/>
-      <w:bookmarkStart w:id="104" w:name="_Toc511159212"/>
+      <w:bookmarkStart w:id="102" w:name="_Toc511156543"/>
+      <w:bookmarkStart w:id="103" w:name="_Toc511159212"/>
       <w:r>
         <w:t>reserved.h</w:t>
       </w:r>
+      <w:bookmarkEnd w:id="102"/>
       <w:bookmarkEnd w:id="103"/>
-      <w:bookmarkEnd w:id="104"/>
     </w:p>
     <w:p>
       <w:pPr>
@@ -11925,13 +11986,13 @@
       <w:pPr>
         <w:pStyle w:val="Heading2"/>
       </w:pPr>
-      <w:bookmarkStart w:id="105" w:name="_Toc511156544"/>
-      <w:bookmarkStart w:id="106" w:name="_Toc511159213"/>
+      <w:bookmarkStart w:id="104" w:name="_Toc511156544"/>
+      <w:bookmarkStart w:id="105" w:name="_Toc511159213"/>
       <w:r>
         <w:t>symbol.h</w:t>
       </w:r>
+      <w:bookmarkEnd w:id="104"/>
       <w:bookmarkEnd w:id="105"/>
-      <w:bookmarkEnd w:id="106"/>
     </w:p>
     <w:p>
       <w:pPr>
@@ -11959,13 +12020,13 @@
       <w:pPr>
         <w:pStyle w:val="Heading3"/>
       </w:pPr>
-      <w:bookmarkStart w:id="107" w:name="_Toc511156545"/>
-      <w:bookmarkStart w:id="108" w:name="_Toc511159214"/>
+      <w:bookmarkStart w:id="106" w:name="_Toc511156545"/>
+      <w:bookmarkStart w:id="107" w:name="_Toc511159214"/>
       <w:r>
         <w:t>(Some) Function Explanations</w:t>
       </w:r>
+      <w:bookmarkEnd w:id="106"/>
       <w:bookmarkEnd w:id="107"/>
-      <w:bookmarkEnd w:id="108"/>
     </w:p>
     <w:p>
       <w:pPr>
@@ -11990,20 +12051,20 @@
       <w:pPr>
         <w:pStyle w:val="Heading1"/>
       </w:pPr>
-      <w:bookmarkStart w:id="109" w:name="_Toc509961620"/>
-      <w:bookmarkStart w:id="110" w:name="_Toc510016512"/>
-      <w:bookmarkStart w:id="111" w:name="_Toc511156546"/>
-      <w:bookmarkStart w:id="112" w:name="_Toc511159215"/>
+      <w:bookmarkStart w:id="108" w:name="_Toc509961620"/>
+      <w:bookmarkStart w:id="109" w:name="_Toc510016512"/>
+      <w:bookmarkStart w:id="110" w:name="_Toc511156546"/>
+      <w:bookmarkStart w:id="111" w:name="_Toc511159215"/>
       <w:r>
         <w:rPr>
           <w:rFonts w:hint="eastAsia"/>
         </w:rPr>
         <w:t>전역 변수</w:t>
       </w:r>
+      <w:bookmarkEnd w:id="108"/>
       <w:bookmarkEnd w:id="109"/>
       <w:bookmarkEnd w:id="110"/>
       <w:bookmarkEnd w:id="111"/>
-      <w:bookmarkEnd w:id="112"/>
     </w:p>
     <w:p>
       <w:pPr>
@@ -12225,8 +12286,8 @@
         <w:pStyle w:val="Heading2"/>
         <w:spacing w:line="240" w:lineRule="auto"/>
       </w:pPr>
-      <w:bookmarkStart w:id="113" w:name="_Toc511156547"/>
-      <w:bookmarkStart w:id="114" w:name="_Toc511159216"/>
+      <w:bookmarkStart w:id="112" w:name="_Toc511156547"/>
+      <w:bookmarkStart w:id="113" w:name="_Toc511159216"/>
       <w:r>
         <w:t xml:space="preserve">struct _Global G </w:t>
       </w:r>
@@ -12236,20 +12297,20 @@
         </w:rPr>
         <w:t>내 전역 변수</w:t>
       </w:r>
+      <w:bookmarkEnd w:id="112"/>
       <w:bookmarkEnd w:id="113"/>
+    </w:p>
+    <w:p>
+      <w:pPr>
+        <w:pStyle w:val="Heading3"/>
+      </w:pPr>
+      <w:bookmarkStart w:id="114" w:name="_Toc511156548"/>
+      <w:bookmarkStart w:id="115" w:name="_Toc511159217"/>
+      <w:r>
+        <w:t>History *history</w:t>
+      </w:r>
       <w:bookmarkEnd w:id="114"/>
-    </w:p>
-    <w:p>
-      <w:pPr>
-        <w:pStyle w:val="Heading3"/>
-      </w:pPr>
-      <w:bookmarkStart w:id="115" w:name="_Toc511156548"/>
-      <w:bookmarkStart w:id="116" w:name="_Toc511159217"/>
-      <w:r>
-        <w:t>History *history</w:t>
-      </w:r>
       <w:bookmarkEnd w:id="115"/>
-      <w:bookmarkEnd w:id="116"/>
     </w:p>
     <w:p>
       <w:pPr>
@@ -12287,13 +12348,13 @@
       <w:pPr>
         <w:pStyle w:val="Heading3"/>
       </w:pPr>
-      <w:bookmarkStart w:id="117" w:name="_Toc511156549"/>
-      <w:bookmarkStart w:id="118" w:name="_Toc511159218"/>
+      <w:bookmarkStart w:id="116" w:name="_Toc511156549"/>
+      <w:bookmarkStart w:id="117" w:name="_Toc511159218"/>
       <w:r>
         <w:t>HashTable table;</w:t>
       </w:r>
+      <w:bookmarkEnd w:id="116"/>
       <w:bookmarkEnd w:id="117"/>
-      <w:bookmarkEnd w:id="118"/>
     </w:p>
     <w:p>
       <w:pPr>
@@ -12334,13 +12395,13 @@
       <w:pPr>
         <w:pStyle w:val="Heading3"/>
       </w:pPr>
-      <w:bookmarkStart w:id="119" w:name="_Toc511156550"/>
-      <w:bookmarkStart w:id="120" w:name="_Toc511159219"/>
+      <w:bookmarkStart w:id="118" w:name="_Toc511156550"/>
+      <w:bookmarkStart w:id="119" w:name="_Toc511159219"/>
       <w:r>
         <w:t>Block *block;</w:t>
       </w:r>
+      <w:bookmarkEnd w:id="118"/>
       <w:bookmarkEnd w:id="119"/>
-      <w:bookmarkEnd w:id="120"/>
     </w:p>
     <w:p>
       <w:pPr>
@@ -12370,13 +12431,13 @@
       <w:pPr>
         <w:pStyle w:val="Heading3"/>
       </w:pPr>
-      <w:bookmarkStart w:id="121" w:name="_Toc511156551"/>
-      <w:bookmarkStart w:id="122" w:name="_Toc511159220"/>
+      <w:bookmarkStart w:id="120" w:name="_Toc511156551"/>
+      <w:bookmarkStart w:id="121" w:name="_Toc511159220"/>
       <w:r>
         <w:t>ReservedDict *reserved;</w:t>
       </w:r>
+      <w:bookmarkEnd w:id="120"/>
       <w:bookmarkEnd w:id="121"/>
-      <w:bookmarkEnd w:id="122"/>
     </w:p>
     <w:p>
       <w:pPr>
@@ -12460,30 +12521,30 @@
       <w:pPr>
         <w:pStyle w:val="Heading1"/>
       </w:pPr>
-      <w:bookmarkStart w:id="123" w:name="_Toc509961621"/>
-      <w:bookmarkStart w:id="124" w:name="_Toc510016513"/>
-      <w:bookmarkStart w:id="125" w:name="_Toc511156552"/>
-      <w:bookmarkStart w:id="126" w:name="_Toc511159221"/>
+      <w:bookmarkStart w:id="122" w:name="_Toc509961621"/>
+      <w:bookmarkStart w:id="123" w:name="_Toc510016513"/>
+      <w:bookmarkStart w:id="124" w:name="_Toc511156552"/>
+      <w:bookmarkStart w:id="125" w:name="_Toc511159221"/>
       <w:r>
         <w:rPr>
           <w:rFonts w:hint="eastAsia"/>
         </w:rPr>
         <w:t>특이 사항</w:t>
       </w:r>
+      <w:bookmarkEnd w:id="122"/>
       <w:bookmarkEnd w:id="123"/>
       <w:bookmarkEnd w:id="124"/>
       <w:bookmarkEnd w:id="125"/>
-      <w:bookmarkEnd w:id="126"/>
     </w:p>
     <w:p>
       <w:pPr>
         <w:pStyle w:val="Heading2"/>
         <w:spacing w:line="240" w:lineRule="auto"/>
       </w:pPr>
-      <w:bookmarkStart w:id="127" w:name="_Toc509961622"/>
-      <w:bookmarkStart w:id="128" w:name="_Toc510016514"/>
-      <w:bookmarkStart w:id="129" w:name="_Toc511156553"/>
-      <w:bookmarkStart w:id="130" w:name="_Toc511159222"/>
+      <w:bookmarkStart w:id="126" w:name="_Toc509961622"/>
+      <w:bookmarkStart w:id="127" w:name="_Toc510016514"/>
+      <w:bookmarkStart w:id="128" w:name="_Toc511156553"/>
+      <w:bookmarkStart w:id="129" w:name="_Toc511159222"/>
       <w:r>
         <w:t xml:space="preserve">Inline </w:t>
       </w:r>
@@ -12493,10 +12554,10 @@
         </w:rPr>
         <w:t>함수</w:t>
       </w:r>
+      <w:bookmarkEnd w:id="126"/>
       <w:bookmarkEnd w:id="127"/>
       <w:bookmarkEnd w:id="128"/>
       <w:bookmarkEnd w:id="129"/>
-      <w:bookmarkEnd w:id="130"/>
     </w:p>
     <w:p>
       <w:pPr>
@@ -12726,10 +12787,10 @@
         <w:pStyle w:val="Heading2"/>
         <w:spacing w:line="240" w:lineRule="auto"/>
       </w:pPr>
-      <w:bookmarkStart w:id="131" w:name="_Toc509961623"/>
-      <w:bookmarkStart w:id="132" w:name="_Toc510016515"/>
-      <w:bookmarkStart w:id="133" w:name="_Toc511156554"/>
-      <w:bookmarkStart w:id="134" w:name="_Toc511159223"/>
+      <w:bookmarkStart w:id="130" w:name="_Toc509961623"/>
+      <w:bookmarkStart w:id="131" w:name="_Toc510016515"/>
+      <w:bookmarkStart w:id="132" w:name="_Toc511156554"/>
+      <w:bookmarkStart w:id="133" w:name="_Toc511159223"/>
       <w:r>
         <w:t xml:space="preserve">Macro </w:t>
       </w:r>
@@ -12748,10 +12809,10 @@
         </w:rPr>
         <w:t>모듈 테스트</w:t>
       </w:r>
+      <w:bookmarkEnd w:id="130"/>
       <w:bookmarkEnd w:id="131"/>
       <w:bookmarkEnd w:id="132"/>
       <w:bookmarkEnd w:id="133"/>
-      <w:bookmarkEnd w:id="134"/>
     </w:p>
     <w:p>
       <w:pPr>
@@ -13062,8 +13123,8 @@
         <w:pStyle w:val="Heading2"/>
         <w:spacing w:line="240" w:lineRule="auto"/>
       </w:pPr>
-      <w:bookmarkStart w:id="135" w:name="_Toc511156555"/>
-      <w:bookmarkStart w:id="136" w:name="_Toc511159224"/>
+      <w:bookmarkStart w:id="134" w:name="_Toc511156555"/>
+      <w:bookmarkStart w:id="135" w:name="_Toc511159224"/>
       <w:r>
         <w:t xml:space="preserve">void </w:t>
       </w:r>
@@ -13082,8 +13143,8 @@
         </w:rPr>
         <w:t>자료 구조</w:t>
       </w:r>
+      <w:bookmarkEnd w:id="134"/>
       <w:bookmarkEnd w:id="135"/>
-      <w:bookmarkEnd w:id="136"/>
     </w:p>
     <w:p>
       <w:pPr>
@@ -13578,8 +13639,8 @@
       <w:pPr>
         <w:pStyle w:val="Heading2"/>
       </w:pPr>
-      <w:bookmarkStart w:id="137" w:name="_Toc511156556"/>
-      <w:bookmarkStart w:id="138" w:name="_Toc511159225"/>
+      <w:bookmarkStart w:id="136" w:name="_Toc511156556"/>
+      <w:bookmarkStart w:id="137" w:name="_Toc511159225"/>
       <w:r>
         <w:rPr>
           <w:rFonts w:hint="eastAsia"/>
@@ -13604,248 +13665,250 @@
         </w:rPr>
         <w:t>관련</w:t>
       </w:r>
+      <w:bookmarkEnd w:id="136"/>
       <w:bookmarkEnd w:id="137"/>
+    </w:p>
+    <w:p>
+      <w:r>
+        <w:rPr>
+          <w:rFonts w:hint="eastAsia"/>
+        </w:rPr>
+        <w:t>이번 프로그램에서는</w:t>
+      </w:r>
+      <w:r>
+        <w:t xml:space="preserve"> </w:t>
+      </w:r>
+      <w:r>
+        <w:rPr>
+          <w:rFonts w:hint="eastAsia"/>
+        </w:rPr>
+        <w:t>주석의 필요성을 최소화하기 위해</w:t>
+      </w:r>
+      <w:r>
+        <w:t xml:space="preserve"> logic</w:t>
+      </w:r>
+      <w:r>
+        <w:rPr>
+          <w:rFonts w:hint="eastAsia"/>
+        </w:rPr>
+        <w:t>을 모듈 단위로</w:t>
+      </w:r>
+      <w:r>
+        <w:t xml:space="preserve"> </w:t>
+      </w:r>
+      <w:r>
+        <w:rPr>
+          <w:rFonts w:hint="eastAsia"/>
+        </w:rPr>
+        <w:t>나누고,</w:t>
+      </w:r>
+      <w:r>
+        <w:t xml:space="preserve"> </w:t>
+      </w:r>
+      <w:r>
+        <w:rPr>
+          <w:rFonts w:hint="eastAsia"/>
+        </w:rPr>
+        <w:t>긴</w:t>
+      </w:r>
+      <w:r>
+        <w:t xml:space="preserve"> </w:t>
+      </w:r>
+      <w:r>
+        <w:rPr>
+          <w:rFonts w:hint="eastAsia"/>
+        </w:rPr>
+        <w:t>코드는</w:t>
+      </w:r>
+      <w:r>
+        <w:t xml:space="preserve"> static </w:t>
+      </w:r>
+      <w:r>
+        <w:rPr>
+          <w:rFonts w:hint="eastAsia"/>
+        </w:rPr>
+        <w:t>함수로</w:t>
+      </w:r>
+      <w:r>
+        <w:t xml:space="preserve"> </w:t>
+      </w:r>
+      <w:r>
+        <w:rPr>
+          <w:rFonts w:hint="eastAsia"/>
+        </w:rPr>
+        <w:t>나누어</w:t>
+      </w:r>
+      <w:r>
+        <w:t xml:space="preserve"> </w:t>
+      </w:r>
+      <w:r>
+        <w:rPr>
+          <w:rFonts w:hint="eastAsia"/>
+        </w:rPr>
+        <w:t>함수 이름을</w:t>
+      </w:r>
+      <w:r>
+        <w:t xml:space="preserve"> descriptive</w:t>
+      </w:r>
+      <w:r>
+        <w:rPr>
+          <w:rFonts w:hint="eastAsia"/>
+        </w:rPr>
+        <w:t>하게 정의하는 등</w:t>
+      </w:r>
+      <w:r>
+        <w:t xml:space="preserve"> </w:t>
+      </w:r>
+      <w:r>
+        <w:rPr>
+          <w:rFonts w:hint="eastAsia"/>
+        </w:rPr>
+        <w:t xml:space="preserve">많은 </w:t>
+      </w:r>
+      <w:r>
+        <w:t>refactoring</w:t>
+      </w:r>
+      <w:r>
+        <w:rPr>
+          <w:rFonts w:hint="eastAsia"/>
+        </w:rPr>
+        <w:t xml:space="preserve"> 작업을</w:t>
+      </w:r>
+      <w:r>
+        <w:t xml:space="preserve"> </w:t>
+      </w:r>
+      <w:r>
+        <w:rPr>
+          <w:rFonts w:hint="eastAsia"/>
+        </w:rPr>
+        <w:t>통해</w:t>
+      </w:r>
+      <w:r>
+        <w:t xml:space="preserve"> </w:t>
+      </w:r>
+      <w:r>
+        <w:rPr>
+          <w:rFonts w:hint="eastAsia"/>
+        </w:rPr>
+        <w:t>가독성을 최대화하였습니다.</w:t>
+      </w:r>
+      <w:r>
+        <w:t xml:space="preserve"> </w:t>
+      </w:r>
+      <w:r>
+        <w:rPr>
+          <w:rFonts w:hint="eastAsia"/>
+        </w:rPr>
+        <w:t>그리하여 대부분의</w:t>
+      </w:r>
+      <w:r>
+        <w:t xml:space="preserve"> </w:t>
+      </w:r>
+      <w:r>
+        <w:rPr>
+          <w:rFonts w:hint="eastAsia"/>
+        </w:rPr>
+        <w:t xml:space="preserve">주석은 </w:t>
+      </w:r>
+      <w:r>
+        <w:t xml:space="preserve">*.h </w:t>
+      </w:r>
+      <w:r>
+        <w:rPr>
+          <w:rFonts w:hint="eastAsia"/>
+        </w:rPr>
+        <w:t>파일 내 함수 정의</w:t>
+      </w:r>
+      <w:r>
+        <w:t xml:space="preserve"> </w:t>
+      </w:r>
+      <w:r>
+        <w:rPr>
+          <w:rFonts w:hint="eastAsia"/>
+        </w:rPr>
+        <w:t>뒤의</w:t>
+      </w:r>
+      <w:r>
+        <w:t xml:space="preserve"> </w:t>
+      </w:r>
+      <w:r>
+        <w:rPr>
+          <w:rFonts w:hint="eastAsia"/>
+        </w:rPr>
+        <w:t>함수 설명에</w:t>
+      </w:r>
+      <w:r>
+        <w:t xml:space="preserve"> </w:t>
+      </w:r>
+      <w:r>
+        <w:rPr>
+          <w:rFonts w:hint="eastAsia"/>
+        </w:rPr>
+        <w:t>국한되어 있으며,</w:t>
+      </w:r>
+      <w:r>
+        <w:t xml:space="preserve"> *.c </w:t>
+      </w:r>
+      <w:r>
+        <w:rPr>
+          <w:rFonts w:hint="eastAsia"/>
+        </w:rPr>
+        <w:t>파일 내</w:t>
+      </w:r>
+      <w:r>
+        <w:t xml:space="preserve"> implementation code</w:t>
+      </w:r>
+      <w:r>
+        <w:rPr>
+          <w:rFonts w:hint="eastAsia"/>
+        </w:rPr>
+        <w:t>에서는</w:t>
+      </w:r>
+      <w:r>
+        <w:t xml:space="preserve"> </w:t>
+      </w:r>
+      <w:r>
+        <w:rPr>
+          <w:rFonts w:hint="eastAsia"/>
+        </w:rPr>
+        <w:t>주석을 추가하지 않았습니다.</w:t>
+      </w:r>
+    </w:p>
+    <w:p>
+      <w:pPr>
+        <w:pStyle w:val="Heading1"/>
+      </w:pPr>
+      <w:bookmarkStart w:id="138" w:name="_Toc510016516"/>
+      <w:bookmarkStart w:id="139" w:name="_Toc511156557"/>
+      <w:bookmarkStart w:id="140" w:name="_Toc511159226"/>
+      <w:r>
+        <w:rPr>
+          <w:rFonts w:hint="eastAsia"/>
+        </w:rPr>
+        <w:t>코드</w:t>
+      </w:r>
       <w:bookmarkEnd w:id="138"/>
-    </w:p>
-    <w:p>
-      <w:r>
-        <w:rPr>
-          <w:rFonts w:hint="eastAsia"/>
-        </w:rPr>
-        <w:t>이번 프로그램에서는</w:t>
-      </w:r>
-      <w:r>
-        <w:t xml:space="preserve"> </w:t>
-      </w:r>
-      <w:r>
-        <w:rPr>
-          <w:rFonts w:hint="eastAsia"/>
-        </w:rPr>
-        <w:t>주석의 필요성을 최소화하기 위해</w:t>
-      </w:r>
-      <w:r>
-        <w:t xml:space="preserve"> logic</w:t>
-      </w:r>
-      <w:r>
-        <w:rPr>
-          <w:rFonts w:hint="eastAsia"/>
-        </w:rPr>
-        <w:t>을 모듈 단위로</w:t>
-      </w:r>
-      <w:r>
-        <w:t xml:space="preserve"> </w:t>
-      </w:r>
-      <w:r>
-        <w:rPr>
-          <w:rFonts w:hint="eastAsia"/>
-        </w:rPr>
-        <w:t>나누고,</w:t>
-      </w:r>
-      <w:r>
-        <w:t xml:space="preserve"> </w:t>
-      </w:r>
-      <w:r>
-        <w:rPr>
-          <w:rFonts w:hint="eastAsia"/>
-        </w:rPr>
-        <w:t>긴</w:t>
-      </w:r>
-      <w:r>
-        <w:t xml:space="preserve"> </w:t>
-      </w:r>
-      <w:r>
-        <w:rPr>
-          <w:rFonts w:hint="eastAsia"/>
-        </w:rPr>
-        <w:t>코드는</w:t>
-      </w:r>
-      <w:r>
-        <w:t xml:space="preserve"> static </w:t>
-      </w:r>
-      <w:r>
-        <w:rPr>
-          <w:rFonts w:hint="eastAsia"/>
-        </w:rPr>
-        <w:t>함수로</w:t>
-      </w:r>
-      <w:r>
-        <w:t xml:space="preserve"> </w:t>
-      </w:r>
-      <w:r>
-        <w:rPr>
-          <w:rFonts w:hint="eastAsia"/>
-        </w:rPr>
-        <w:t>나누어</w:t>
-      </w:r>
-      <w:r>
-        <w:t xml:space="preserve"> </w:t>
-      </w:r>
-      <w:r>
-        <w:rPr>
-          <w:rFonts w:hint="eastAsia"/>
-        </w:rPr>
-        <w:t>함수 이름을</w:t>
-      </w:r>
-      <w:r>
-        <w:t xml:space="preserve"> descriptive</w:t>
-      </w:r>
-      <w:r>
-        <w:rPr>
-          <w:rFonts w:hint="eastAsia"/>
-        </w:rPr>
-        <w:t>하게 정의하는 등</w:t>
-      </w:r>
-      <w:r>
-        <w:t xml:space="preserve"> </w:t>
-      </w:r>
-      <w:r>
-        <w:rPr>
-          <w:rFonts w:hint="eastAsia"/>
-        </w:rPr>
-        <w:t xml:space="preserve">많은 </w:t>
-      </w:r>
-      <w:r>
-        <w:t>refactoring</w:t>
-      </w:r>
-      <w:r>
-        <w:rPr>
-          <w:rFonts w:hint="eastAsia"/>
-        </w:rPr>
-        <w:t xml:space="preserve"> 작업을</w:t>
-      </w:r>
-      <w:r>
-        <w:t xml:space="preserve"> </w:t>
-      </w:r>
-      <w:r>
-        <w:rPr>
-          <w:rFonts w:hint="eastAsia"/>
-        </w:rPr>
-        <w:t>통해</w:t>
-      </w:r>
-      <w:r>
-        <w:t xml:space="preserve"> </w:t>
-      </w:r>
-      <w:r>
-        <w:rPr>
-          <w:rFonts w:hint="eastAsia"/>
-        </w:rPr>
-        <w:t>가독성을 최대화하였습니다.</w:t>
-      </w:r>
-      <w:r>
-        <w:t xml:space="preserve"> </w:t>
-      </w:r>
-      <w:r>
-        <w:rPr>
-          <w:rFonts w:hint="eastAsia"/>
-        </w:rPr>
-        <w:t>그리하여 대부분의</w:t>
-      </w:r>
-      <w:r>
-        <w:t xml:space="preserve"> </w:t>
-      </w:r>
-      <w:r>
-        <w:rPr>
-          <w:rFonts w:hint="eastAsia"/>
-        </w:rPr>
-        <w:t xml:space="preserve">주석은 </w:t>
-      </w:r>
-      <w:r>
-        <w:t xml:space="preserve">*.h </w:t>
-      </w:r>
-      <w:r>
-        <w:rPr>
-          <w:rFonts w:hint="eastAsia"/>
-        </w:rPr>
-        <w:t>파일 내 함수 정의</w:t>
-      </w:r>
-      <w:r>
-        <w:t xml:space="preserve"> </w:t>
-      </w:r>
-      <w:r>
-        <w:rPr>
-          <w:rFonts w:hint="eastAsia"/>
-        </w:rPr>
-        <w:t>뒤의</w:t>
-      </w:r>
-      <w:r>
-        <w:t xml:space="preserve"> </w:t>
-      </w:r>
-      <w:r>
-        <w:rPr>
-          <w:rFonts w:hint="eastAsia"/>
-        </w:rPr>
-        <w:t>함수 설명에</w:t>
-      </w:r>
-      <w:r>
-        <w:t xml:space="preserve"> </w:t>
-      </w:r>
-      <w:r>
-        <w:rPr>
-          <w:rFonts w:hint="eastAsia"/>
-        </w:rPr>
-        <w:t>국한되어 있으며,</w:t>
-      </w:r>
-      <w:r>
-        <w:t xml:space="preserve"> *.c </w:t>
-      </w:r>
-      <w:r>
-        <w:rPr>
-          <w:rFonts w:hint="eastAsia"/>
-        </w:rPr>
-        <w:t>파일 내</w:t>
-      </w:r>
-      <w:r>
-        <w:t xml:space="preserve"> implementation code</w:t>
-      </w:r>
-      <w:r>
-        <w:rPr>
-          <w:rFonts w:hint="eastAsia"/>
-        </w:rPr>
-        <w:t>에서는</w:t>
-      </w:r>
-      <w:r>
-        <w:t xml:space="preserve"> </w:t>
-      </w:r>
-      <w:r>
-        <w:rPr>
-          <w:rFonts w:hint="eastAsia"/>
-        </w:rPr>
-        <w:t>주석을 추가하지 않았습니다.</w:t>
-      </w:r>
-    </w:p>
-    <w:p>
-      <w:pPr>
-        <w:pStyle w:val="Heading1"/>
-      </w:pPr>
-      <w:bookmarkStart w:id="139" w:name="_Toc510016516"/>
-      <w:bookmarkStart w:id="140" w:name="_Toc511156557"/>
-      <w:bookmarkStart w:id="141" w:name="_Toc511159226"/>
-      <w:r>
-        <w:rPr>
-          <w:rFonts w:hint="eastAsia"/>
-        </w:rPr>
-        <w:t>코드</w:t>
-      </w:r>
       <w:bookmarkEnd w:id="139"/>
       <w:bookmarkEnd w:id="140"/>
+    </w:p>
+    <w:p>
+      <w:pPr>
+        <w:pStyle w:val="Code"/>
+        <w:autoSpaceDE w:val="0"/>
+        <w:autoSpaceDN w:val="0"/>
+      </w:pPr>
+      <w:r>
+        <w:t>/*</w:t>
+      </w:r>
+    </w:p>
+    <w:p>
+      <w:pPr>
+        <w:pStyle w:val="Code"/>
+        <w:autoSpaceDE w:val="0"/>
+        <w:autoSpaceDN w:val="0"/>
+      </w:pPr>
+      <w:bookmarkStart w:id="141" w:name="_GoBack"/>
       <w:bookmarkEnd w:id="141"/>
-    </w:p>
-    <w:p>
-      <w:pPr>
-        <w:pStyle w:val="Code"/>
-        <w:autoSpaceDE w:val="0"/>
-        <w:autoSpaceDN w:val="0"/>
-      </w:pPr>
-      <w:r>
-        <w:t>/*</w:t>
-      </w:r>
-    </w:p>
-    <w:p>
-      <w:pPr>
-        <w:pStyle w:val="Code"/>
-        <w:autoSpaceDE w:val="0"/>
-        <w:autoSpaceDN w:val="0"/>
-      </w:pPr>
       <w:r>
         <w:t xml:space="preserve"> * asm_helper.h</w:t>
       </w:r>
@@ -58120,7 +58183,7 @@
 </file>
 
 <file path=customXml/itemProps1.xml><?xml version="1.0" encoding="utf-8"?>
-<ds:datastoreItem xmlns:ds="http://schemas.openxmlformats.org/officeDocument/2006/customXml" ds:itemID="{3A1FDD27-4F43-6749-B3D8-5D754A593C9D}">
+<ds:datastoreItem xmlns:ds="http://schemas.openxmlformats.org/officeDocument/2006/customXml" ds:itemID="{19FEBD77-A3BF-294B-AF33-327D433EB19F}">
   <ds:schemaRefs>
     <ds:schemaRef ds:uri="http://schemas.openxmlformats.org/officeDocument/2006/bibliography"/>
   </ds:schemaRefs>

</xml_diff>